<commit_message>
add winforms to project
</commit_message>
<xml_diff>
--- a/Projet_AirFrance/AirFrance_Memoire.docx
+++ b/Projet_AirFrance/AirFrance_Memoire.docx
@@ -37,22 +37,12 @@
       </w:r>
       <w:r>
         <w:br/>
-        <w:t xml:space="preserve">- Enregistrer sa réservation pour air </w:t>
-      </w:r>
-      <w:proofErr w:type="spellStart"/>
-      <w:r>
-        <w:t>france</w:t>
-      </w:r>
-      <w:proofErr w:type="spellEnd"/>
-      <w:r>
-        <w:br/>
-        <w:t>Diagramme de cas d’utilisations </w:t>
-      </w:r>
-      <w:proofErr w:type="gramStart"/>
-      <w:r>
-        <w:t>:</w:t>
-      </w:r>
-      <w:proofErr w:type="gramEnd"/>
+        <w:t>- Enregistrer sa réservation pour air france</w:t>
+      </w:r>
+      <w:r>
+        <w:br/>
+        <w:t>Diagramme de cas d’utilisations :</w:t>
+      </w:r>
       <w:r>
         <w:br/>
       </w:r>
@@ -775,19 +765,9 @@
                             <w:pPr>
                               <w:jc w:val="center"/>
                             </w:pPr>
-                            <w:proofErr w:type="spellStart"/>
                             <w:r>
-                              <w:t>Program</w:t>
+                              <w:t>Program :</w:t>
                             </w:r>
-                            <w:proofErr w:type="spellEnd"/>
-                            <w:r>
-                              <w:t> </w:t>
-                            </w:r>
-                            <w:proofErr w:type="gramStart"/>
-                            <w:r>
-                              <w:t>:</w:t>
-                            </w:r>
-                            <w:proofErr w:type="gramEnd"/>
                             <w:r>
                               <w:br/>
                               <w:t>main()</w:t>
@@ -816,19 +796,9 @@
                       <w:pPr>
                         <w:jc w:val="center"/>
                       </w:pPr>
-                      <w:proofErr w:type="spellStart"/>
                       <w:r>
-                        <w:t>Program</w:t>
+                        <w:t>Program :</w:t>
                       </w:r>
-                      <w:proofErr w:type="spellEnd"/>
-                      <w:r>
-                        <w:t> </w:t>
-                      </w:r>
-                      <w:proofErr w:type="gramStart"/>
-                      <w:r>
-                        <w:t>:</w:t>
-                      </w:r>
-                      <w:proofErr w:type="gramEnd"/>
                       <w:r>
                         <w:br/>
                         <w:t>main()</w:t>
@@ -897,13 +867,8 @@
                             <w:pPr>
                               <w:jc w:val="center"/>
                             </w:pPr>
-                            <w:proofErr w:type="spellStart"/>
                             <w:r>
-                              <w:t>Fenetre</w:t>
-                            </w:r>
-                            <w:proofErr w:type="spellEnd"/>
-                            <w:r>
-                              <w:t xml:space="preserve"> consulter vol</w:t>
+                              <w:t>Fenetre consulter vol</w:t>
                             </w:r>
                           </w:p>
                         </w:txbxContent>
@@ -929,13 +894,8 @@
                       <w:pPr>
                         <w:jc w:val="center"/>
                       </w:pPr>
-                      <w:proofErr w:type="spellStart"/>
                       <w:r>
-                        <w:t>Fenetre</w:t>
-                      </w:r>
-                      <w:proofErr w:type="spellEnd"/>
-                      <w:r>
-                        <w:t xml:space="preserve"> consulter vol</w:t>
+                        <w:t>Fenetre consulter vol</w:t>
                       </w:r>
                     </w:p>
                   </w:txbxContent>
@@ -1001,13 +961,8 @@
                             <w:pPr>
                               <w:jc w:val="center"/>
                             </w:pPr>
-                            <w:proofErr w:type="spellStart"/>
                             <w:r>
-                              <w:t>Fenetre</w:t>
-                            </w:r>
-                            <w:proofErr w:type="spellEnd"/>
-                            <w:r>
-                              <w:t xml:space="preserve"> principale</w:t>
+                              <w:t>Fenetre principale</w:t>
                             </w:r>
                           </w:p>
                         </w:txbxContent>
@@ -1033,13 +988,8 @@
                       <w:pPr>
                         <w:jc w:val="center"/>
                       </w:pPr>
-                      <w:proofErr w:type="spellStart"/>
                       <w:r>
-                        <w:t>Fenetre</w:t>
-                      </w:r>
-                      <w:proofErr w:type="spellEnd"/>
-                      <w:r>
-                        <w:t xml:space="preserve"> principale</w:t>
+                        <w:t>Fenetre principale</w:t>
                       </w:r>
                     </w:p>
                   </w:txbxContent>
@@ -1105,29 +1055,8 @@
                             <w:pPr>
                               <w:jc w:val="center"/>
                             </w:pPr>
-                            <w:proofErr w:type="gramStart"/>
                             <w:r>
-                              <w:t>Tables</w:t>
-                            </w:r>
-                            <w:proofErr w:type="gramEnd"/>
-                            <w:r>
-                              <w:t>… (</w:t>
-                            </w:r>
-                            <w:proofErr w:type="gramStart"/>
-                            <w:r>
-                              <w:t>vol</w:t>
-                            </w:r>
-                            <w:proofErr w:type="gramEnd"/>
-                            <w:r>
-                              <w:t xml:space="preserve">, voyage, </w:t>
-                            </w:r>
-                            <w:proofErr w:type="spellStart"/>
-                            <w:r>
-                              <w:t>etc</w:t>
-                            </w:r>
-                            <w:proofErr w:type="spellEnd"/>
-                            <w:r>
-                              <w:t>)</w:t>
+                              <w:t>Tables… (vol, voyage, etc)</w:t>
                             </w:r>
                           </w:p>
                         </w:txbxContent>
@@ -1153,29 +1082,8 @@
                       <w:pPr>
                         <w:jc w:val="center"/>
                       </w:pPr>
-                      <w:proofErr w:type="gramStart"/>
                       <w:r>
-                        <w:t>Tables</w:t>
-                      </w:r>
-                      <w:proofErr w:type="gramEnd"/>
-                      <w:r>
-                        <w:t>… (</w:t>
-                      </w:r>
-                      <w:proofErr w:type="gramStart"/>
-                      <w:r>
-                        <w:t>vol</w:t>
-                      </w:r>
-                      <w:proofErr w:type="gramEnd"/>
-                      <w:r>
-                        <w:t xml:space="preserve">, voyage, </w:t>
-                      </w:r>
-                      <w:proofErr w:type="spellStart"/>
-                      <w:r>
-                        <w:t>etc</w:t>
-                      </w:r>
-                      <w:proofErr w:type="spellEnd"/>
-                      <w:r>
-                        <w:t>)</w:t>
+                        <w:t>Tables… (vol, voyage, etc)</w:t>
                       </w:r>
                     </w:p>
                   </w:txbxContent>
@@ -1241,11 +1149,9 @@
                             <w:pPr>
                               <w:jc w:val="center"/>
                             </w:pPr>
-                            <w:proofErr w:type="spellStart"/>
                             <w:r>
                               <w:t>ParametresBD</w:t>
                             </w:r>
-                            <w:proofErr w:type="spellEnd"/>
                           </w:p>
                           <w:p>
                             <w:pPr>
@@ -1275,11 +1181,9 @@
                       <w:pPr>
                         <w:jc w:val="center"/>
                       </w:pPr>
-                      <w:proofErr w:type="spellStart"/>
                       <w:r>
                         <w:t>ParametresBD</w:t>
                       </w:r>
-                      <w:proofErr w:type="spellEnd"/>
                     </w:p>
                     <w:p>
                       <w:pPr>
@@ -1449,11 +1353,9 @@
                             <w:pPr>
                               <w:jc w:val="center"/>
                             </w:pPr>
-                            <w:proofErr w:type="spellStart"/>
                             <w:r>
                               <w:t>Controles</w:t>
                             </w:r>
-                            <w:proofErr w:type="spellEnd"/>
                           </w:p>
                         </w:txbxContent>
                       </wps:txbx>
@@ -1484,11 +1386,9 @@
                       <w:pPr>
                         <w:jc w:val="center"/>
                       </w:pPr>
-                      <w:proofErr w:type="spellStart"/>
                       <w:r>
                         <w:t>Controles</w:t>
                       </w:r>
-                      <w:proofErr w:type="spellEnd"/>
                     </w:p>
                   </w:txbxContent>
                 </v:textbox>
@@ -1553,11 +1453,9 @@
                             <w:pPr>
                               <w:jc w:val="center"/>
                             </w:pPr>
-                            <w:proofErr w:type="spellStart"/>
                             <w:r>
                               <w:t>Modeles</w:t>
                             </w:r>
-                            <w:proofErr w:type="spellEnd"/>
                           </w:p>
                         </w:txbxContent>
                       </wps:txbx>
@@ -1588,11 +1486,9 @@
                       <w:pPr>
                         <w:jc w:val="center"/>
                       </w:pPr>
-                      <w:proofErr w:type="spellStart"/>
                       <w:r>
                         <w:t>Modeles</w:t>
                       </w:r>
-                      <w:proofErr w:type="spellEnd"/>
                     </w:p>
                   </w:txbxContent>
                 </v:textbox>
@@ -1608,6 +1504,10 @@
         <w:br/>
       </w:r>
       <w:r>
+        <w:rPr>
+          <w:noProof/>
+          <w:lang w:eastAsia="fr-FR"/>
+        </w:rPr>
         <w:drawing>
           <wp:inline distT="0" distB="0" distL="0" distR="0" wp14:anchorId="3EAB8B32" wp14:editId="5607C22C">
             <wp:extent cx="914400" cy="809625"/>
@@ -1657,8 +1557,1799 @@
           </wp:inline>
         </w:drawing>
       </w:r>
+    </w:p>
+    <w:p>
+      <w:pPr>
+        <w:pStyle w:val="Paragraphedeliste"/>
+      </w:pPr>
+    </w:p>
+    <w:p>
+      <w:pPr>
+        <w:pStyle w:val="Paragraphedeliste"/>
+      </w:pPr>
+    </w:p>
+    <w:p>
+      <w:pPr>
+        <w:pStyle w:val="Paragraphedeliste"/>
+      </w:pPr>
+    </w:p>
+    <w:p>
+      <w:pPr>
+        <w:pStyle w:val="Paragraphedeliste"/>
+      </w:pPr>
+    </w:p>
+    <w:p>
+      <w:pPr>
+        <w:pStyle w:val="Paragraphedeliste"/>
+      </w:pPr>
+    </w:p>
+    <w:p>
+      <w:pPr>
+        <w:pStyle w:val="Paragraphedeliste"/>
+      </w:pPr>
+    </w:p>
+    <w:p>
+      <w:pPr>
+        <w:pStyle w:val="Paragraphedeliste"/>
+      </w:pPr>
+    </w:p>
+    <w:p>
+      <w:pPr>
+        <w:pStyle w:val="Paragraphedeliste"/>
+      </w:pPr>
+    </w:p>
+    <w:p>
+      <w:pPr>
+        <w:pStyle w:val="Paragraphedeliste"/>
+      </w:pPr>
+    </w:p>
+    <w:p>
+      <w:pPr>
+        <w:pStyle w:val="Paragraphedeliste"/>
+      </w:pPr>
+    </w:p>
+    <w:p>
+      <w:pPr>
+        <w:pStyle w:val="Paragraphedeliste"/>
+      </w:pPr>
+    </w:p>
+    <w:p>
+      <w:pPr>
+        <w:pStyle w:val="Paragraphedeliste"/>
+      </w:pPr>
+    </w:p>
+    <w:p>
+      <w:pPr>
+        <w:pStyle w:val="Paragraphedeliste"/>
+      </w:pPr>
+    </w:p>
+    <w:p>
+      <w:pPr>
+        <w:pStyle w:val="Paragraphedeliste"/>
+      </w:pPr>
+    </w:p>
+    <w:p>
+      <w:pPr>
+        <w:pStyle w:val="Paragraphedeliste"/>
+      </w:pPr>
+    </w:p>
+    <w:p>
+      <w:r>
+        <w:br/>
+      </w:r>
+      <w:r>
+        <w:br/>
+      </w:r>
+      <w:r>
+        <w:br/>
+      </w:r>
+      <w:r>
+        <w:br/>
+      </w:r>
+      <w:r>
+        <w:br/>
+      </w:r>
+      <w:r>
+        <w:br/>
+      </w:r>
+      <w:r>
+        <w:br/>
+      </w:r>
+      <w:r>
+        <w:br/>
+      </w:r>
+      <w:r>
+        <w:br/>
+      </w:r>
+      <w:r>
+        <w:br/>
+      </w:r>
+      <w:r>
+        <w:br/>
+      </w:r>
+      <w:r>
+        <w:br/>
+      </w:r>
+      <w:r>
+        <w:br/>
+      </w:r>
+      <w:r>
+        <w:br/>
+      </w:r>
+      <w:r>
+        <w:br/>
+      </w:r>
+      <w:r>
+        <w:br/>
+      </w:r>
+      <w:r>
+        <w:br/>
+      </w:r>
+      <w:r>
+        <w:br/>
+      </w:r>
+      <w:r>
+        <w:br/>
+      </w:r>
+      <w:r>
+        <w:br/>
+      </w:r>
+      <w:r>
+        <w:br/>
+      </w:r>
+      <w:r>
+        <w:br/>
+      </w:r>
+      <w:r>
+        <w:br/>
+      </w:r>
+      <w:r>
+        <w:br/>
+      </w:r>
+      <w:r>
+        <w:br/>
+      </w:r>
+      <w:r>
+        <w:br/>
+      </w:r>
+      <w:r>
+        <w:br/>
+      </w:r>
+      <w:r>
+        <w:br/>
+      </w:r>
+      <w:r>
+        <w:br/>
+      </w:r>
+      <w:r>
+        <w:br/>
+        <w:t>Interface utilisateur :</w:t>
+      </w:r>
+      <w:r>
+        <w:br/>
+      </w:r>
+      <w:r>
+        <w:rPr>
+          <w:noProof/>
+          <w:lang w:eastAsia="fr-FR"/>
+        </w:rPr>
+        <mc:AlternateContent>
+          <mc:Choice Requires="wps">
+            <w:drawing>
+              <wp:anchor distT="0" distB="0" distL="114300" distR="114300" simplePos="0" relativeHeight="251692032" behindDoc="0" locked="0" layoutInCell="1" allowOverlap="1" wp14:anchorId="1ECF6889" wp14:editId="15EA2351">
+                <wp:simplePos x="0" y="0"/>
+                <wp:positionH relativeFrom="column">
+                  <wp:posOffset>652780</wp:posOffset>
+                </wp:positionH>
+                <wp:positionV relativeFrom="paragraph">
+                  <wp:posOffset>3024505</wp:posOffset>
+                </wp:positionV>
+                <wp:extent cx="4305300" cy="1285875"/>
+                <wp:effectExtent l="38100" t="0" r="19050" b="85725"/>
+                <wp:wrapNone/>
+                <wp:docPr id="38" name="Connecteur droit avec flèche 38"/>
+                <wp:cNvGraphicFramePr/>
+                <a:graphic xmlns:a="http://schemas.openxmlformats.org/drawingml/2006/main">
+                  <a:graphicData uri="http://schemas.microsoft.com/office/word/2010/wordprocessingShape">
+                    <wps:wsp>
+                      <wps:cNvCnPr/>
+                      <wps:spPr>
+                        <a:xfrm flipH="1">
+                          <a:off x="0" y="0"/>
+                          <a:ext cx="4305300" cy="1285875"/>
+                        </a:xfrm>
+                        <a:prstGeom prst="straightConnector1">
+                          <a:avLst/>
+                        </a:prstGeom>
+                        <a:ln>
+                          <a:tailEnd type="arrow"/>
+                        </a:ln>
+                      </wps:spPr>
+                      <wps:style>
+                        <a:lnRef idx="1">
+                          <a:schemeClr val="accent1"/>
+                        </a:lnRef>
+                        <a:fillRef idx="0">
+                          <a:schemeClr val="accent1"/>
+                        </a:fillRef>
+                        <a:effectRef idx="0">
+                          <a:schemeClr val="accent1"/>
+                        </a:effectRef>
+                        <a:fontRef idx="minor">
+                          <a:schemeClr val="tx1"/>
+                        </a:fontRef>
+                      </wps:style>
+                      <wps:bodyPr/>
+                    </wps:wsp>
+                  </a:graphicData>
+                </a:graphic>
+                <wp14:sizeRelH relativeFrom="margin">
+                  <wp14:pctWidth>0</wp14:pctWidth>
+                </wp14:sizeRelH>
+                <wp14:sizeRelV relativeFrom="margin">
+                  <wp14:pctHeight>0</wp14:pctHeight>
+                </wp14:sizeRelV>
+              </wp:anchor>
+            </w:drawing>
+          </mc:Choice>
+          <mc:Fallback>
+            <w:pict>
+              <v:shapetype id="_x0000_t32" coordsize="21600,21600" o:spt="32" o:oned="t" path="m,l21600,21600e" filled="f">
+                <v:path arrowok="t" fillok="f" o:connecttype="none"/>
+                <o:lock v:ext="edit" shapetype="t"/>
+              </v:shapetype>
+              <v:shape id="Connecteur droit avec flèche 38" o:spid="_x0000_s1026" type="#_x0000_t32" style="position:absolute;margin-left:51.4pt;margin-top:238.15pt;width:339pt;height:101.25pt;flip:x;z-index:251692032;visibility:visible;mso-wrap-style:square;mso-width-percent:0;mso-height-percent:0;mso-wrap-distance-left:9pt;mso-wrap-distance-top:0;mso-wrap-distance-right:9pt;mso-wrap-distance-bottom:0;mso-position-horizontal:absolute;mso-position-horizontal-relative:text;mso-position-vertical:absolute;mso-position-vertical-relative:text;mso-width-percent:0;mso-height-percent:0;mso-width-relative:margin;mso-height-relative:margin" o:gfxdata="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" strokecolor="#4579b8 [3044]">
+                <v:stroke endarrow="open"/>
+              </v:shape>
+            </w:pict>
+          </mc:Fallback>
+        </mc:AlternateContent>
+      </w:r>
+      <w:r>
+        <w:rPr>
+          <w:noProof/>
+          <w:lang w:eastAsia="fr-FR"/>
+        </w:rPr>
+        <mc:AlternateContent>
+          <mc:Choice Requires="wps">
+            <w:drawing>
+              <wp:anchor distT="0" distB="0" distL="114300" distR="114300" simplePos="0" relativeHeight="251679744" behindDoc="0" locked="0" layoutInCell="1" allowOverlap="1" wp14:anchorId="5259A235" wp14:editId="53B0A58B">
+                <wp:simplePos x="0" y="0"/>
+                <wp:positionH relativeFrom="column">
+                  <wp:posOffset>-671195</wp:posOffset>
+                </wp:positionH>
+                <wp:positionV relativeFrom="paragraph">
+                  <wp:posOffset>4310380</wp:posOffset>
+                </wp:positionV>
+                <wp:extent cx="1895475" cy="1057275"/>
+                <wp:effectExtent l="0" t="0" r="28575" b="28575"/>
+                <wp:wrapNone/>
+                <wp:docPr id="26" name="Rectangle 26"/>
+                <wp:cNvGraphicFramePr/>
+                <a:graphic xmlns:a="http://schemas.openxmlformats.org/drawingml/2006/main">
+                  <a:graphicData uri="http://schemas.microsoft.com/office/word/2010/wordprocessingShape">
+                    <wps:wsp>
+                      <wps:cNvSpPr/>
+                      <wps:spPr>
+                        <a:xfrm>
+                          <a:off x="0" y="0"/>
+                          <a:ext cx="1895475" cy="1057275"/>
+                        </a:xfrm>
+                        <a:prstGeom prst="rect">
+                          <a:avLst/>
+                        </a:prstGeom>
+                      </wps:spPr>
+                      <wps:style>
+                        <a:lnRef idx="2">
+                          <a:schemeClr val="accent1">
+                            <a:shade val="50000"/>
+                          </a:schemeClr>
+                        </a:lnRef>
+                        <a:fillRef idx="1">
+                          <a:schemeClr val="accent1"/>
+                        </a:fillRef>
+                        <a:effectRef idx="0">
+                          <a:schemeClr val="accent1"/>
+                        </a:effectRef>
+                        <a:fontRef idx="minor">
+                          <a:schemeClr val="lt1"/>
+                        </a:fontRef>
+                      </wps:style>
+                      <wps:txbx>
+                        <w:txbxContent>
+                          <w:p>
+                            <w:pPr>
+                              <w:jc w:val="center"/>
+                            </w:pPr>
+                            <w:r>
+                              <w:t>Fenetre gestion des avions</w:t>
+                            </w:r>
+                          </w:p>
+                        </w:txbxContent>
+                      </wps:txbx>
+                      <wps:bodyPr rot="0" spcFirstLastPara="0" vertOverflow="overflow" horzOverflow="overflow" vert="horz" wrap="square" lIns="91440" tIns="45720" rIns="91440" bIns="45720" numCol="1" spcCol="0" rtlCol="0" fromWordArt="0" anchor="ctr" anchorCtr="0" forceAA="0" compatLnSpc="1">
+                        <a:prstTxWarp prst="textNoShape">
+                          <a:avLst/>
+                        </a:prstTxWarp>
+                        <a:noAutofit/>
+                      </wps:bodyPr>
+                    </wps:wsp>
+                  </a:graphicData>
+                </a:graphic>
+                <wp14:sizeRelV relativeFrom="margin">
+                  <wp14:pctHeight>0</wp14:pctHeight>
+                </wp14:sizeRelV>
+              </wp:anchor>
+            </w:drawing>
+          </mc:Choice>
+          <mc:Fallback>
+            <w:pict>
+              <v:rect id="Rectangle 26" o:spid="_x0000_s1036" style="position:absolute;margin-left:-52.85pt;margin-top:339.4pt;width:149.25pt;height:83.25pt;z-index:251679744;visibility:visible;mso-wrap-style:square;mso-height-percent:0;mso-wrap-distance-left:9pt;mso-wrap-distance-top:0;mso-wrap-distance-right:9pt;mso-wrap-distance-bottom:0;mso-position-horizontal:absolute;mso-position-horizontal-relative:text;mso-position-vertical:absolute;mso-position-vertical-relative:text;mso-height-percent:0;mso-height-relative:margin;v-text-anchor:middle" o:gfxdata="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" fillcolor="#4f81bd [3204]" strokecolor="#243f60 [1604]" strokeweight="2pt">
+                <v:textbox>
+                  <w:txbxContent>
+                    <w:p>
+                      <w:pPr>
+                        <w:jc w:val="center"/>
+                      </w:pPr>
+                      <w:r>
+                        <w:t>Fenetre gestion des avions</w:t>
+                      </w:r>
+                    </w:p>
+                  </w:txbxContent>
+                </v:textbox>
+              </v:rect>
+            </w:pict>
+          </mc:Fallback>
+        </mc:AlternateContent>
+      </w:r>
+      <w:r>
+        <w:rPr>
+          <w:noProof/>
+          <w:lang w:eastAsia="fr-FR"/>
+        </w:rPr>
+        <mc:AlternateContent>
+          <mc:Choice Requires="wps">
+            <w:drawing>
+              <wp:anchor distT="0" distB="0" distL="114300" distR="114300" simplePos="0" relativeHeight="251680768" behindDoc="0" locked="0" layoutInCell="1" allowOverlap="1" wp14:anchorId="3ACB9A9E" wp14:editId="2FF76010">
+                <wp:simplePos x="0" y="0"/>
+                <wp:positionH relativeFrom="column">
+                  <wp:posOffset>1405255</wp:posOffset>
+                </wp:positionH>
+                <wp:positionV relativeFrom="paragraph">
+                  <wp:posOffset>4300855</wp:posOffset>
+                </wp:positionV>
+                <wp:extent cx="1619250" cy="1085850"/>
+                <wp:effectExtent l="0" t="0" r="19050" b="19050"/>
+                <wp:wrapNone/>
+                <wp:docPr id="27" name="Rectangle 27"/>
+                <wp:cNvGraphicFramePr/>
+                <a:graphic xmlns:a="http://schemas.openxmlformats.org/drawingml/2006/main">
+                  <a:graphicData uri="http://schemas.microsoft.com/office/word/2010/wordprocessingShape">
+                    <wps:wsp>
+                      <wps:cNvSpPr/>
+                      <wps:spPr>
+                        <a:xfrm>
+                          <a:off x="0" y="0"/>
+                          <a:ext cx="1619250" cy="1085850"/>
+                        </a:xfrm>
+                        <a:prstGeom prst="rect">
+                          <a:avLst/>
+                        </a:prstGeom>
+                      </wps:spPr>
+                      <wps:style>
+                        <a:lnRef idx="2">
+                          <a:schemeClr val="accent1">
+                            <a:shade val="50000"/>
+                          </a:schemeClr>
+                        </a:lnRef>
+                        <a:fillRef idx="1">
+                          <a:schemeClr val="accent1"/>
+                        </a:fillRef>
+                        <a:effectRef idx="0">
+                          <a:schemeClr val="accent1"/>
+                        </a:effectRef>
+                        <a:fontRef idx="minor">
+                          <a:schemeClr val="lt1"/>
+                        </a:fontRef>
+                      </wps:style>
+                      <wps:txbx>
+                        <w:txbxContent>
+                          <w:p>
+                            <w:pPr>
+                              <w:jc w:val="center"/>
+                            </w:pPr>
+                            <w:r>
+                              <w:t>Fenetre gestion des aeroports</w:t>
+                            </w:r>
+                          </w:p>
+                        </w:txbxContent>
+                      </wps:txbx>
+                      <wps:bodyPr rot="0" spcFirstLastPara="0" vertOverflow="overflow" horzOverflow="overflow" vert="horz" wrap="square" lIns="91440" tIns="45720" rIns="91440" bIns="45720" numCol="1" spcCol="0" rtlCol="0" fromWordArt="0" anchor="ctr" anchorCtr="0" forceAA="0" compatLnSpc="1">
+                        <a:prstTxWarp prst="textNoShape">
+                          <a:avLst/>
+                        </a:prstTxWarp>
+                        <a:noAutofit/>
+                      </wps:bodyPr>
+                    </wps:wsp>
+                  </a:graphicData>
+                </a:graphic>
+                <wp14:sizeRelH relativeFrom="margin">
+                  <wp14:pctWidth>0</wp14:pctWidth>
+                </wp14:sizeRelH>
+              </wp:anchor>
+            </w:drawing>
+          </mc:Choice>
+          <mc:Fallback>
+            <w:pict>
+              <v:rect id="Rectangle 27" o:spid="_x0000_s1037" style="position:absolute;margin-left:110.65pt;margin-top:338.65pt;width:127.5pt;height:85.5pt;z-index:251680768;visibility:visible;mso-wrap-style:square;mso-width-percent:0;mso-wrap-distance-left:9pt;mso-wrap-distance-top:0;mso-wrap-distance-right:9pt;mso-wrap-distance-bottom:0;mso-position-horizontal:absolute;mso-position-horizontal-relative:text;mso-position-vertical:absolute;mso-position-vertical-relative:text;mso-width-percent:0;mso-width-relative:margin;v-text-anchor:middle" o:gfxdata="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" fillcolor="#4f81bd [3204]" strokecolor="#243f60 [1604]" strokeweight="2pt">
+                <v:textbox>
+                  <w:txbxContent>
+                    <w:p>
+                      <w:pPr>
+                        <w:jc w:val="center"/>
+                      </w:pPr>
+                      <w:r>
+                        <w:t>Fenetre gestion des aeroports</w:t>
+                      </w:r>
+                    </w:p>
+                  </w:txbxContent>
+                </v:textbox>
+              </v:rect>
+            </w:pict>
+          </mc:Fallback>
+        </mc:AlternateContent>
+      </w:r>
+      <w:r>
+        <w:rPr>
+          <w:noProof/>
+          <w:lang w:eastAsia="fr-FR"/>
+        </w:rPr>
+        <mc:AlternateContent>
+          <mc:Choice Requires="wps">
+            <w:drawing>
+              <wp:anchor distT="0" distB="0" distL="114300" distR="114300" simplePos="0" relativeHeight="251689984" behindDoc="0" locked="0" layoutInCell="1" allowOverlap="1" wp14:anchorId="402D1649" wp14:editId="1CBCCB82">
+                <wp:simplePos x="0" y="0"/>
+                <wp:positionH relativeFrom="column">
+                  <wp:posOffset>4700906</wp:posOffset>
+                </wp:positionH>
+                <wp:positionV relativeFrom="paragraph">
+                  <wp:posOffset>3615055</wp:posOffset>
+                </wp:positionV>
+                <wp:extent cx="571499" cy="685800"/>
+                <wp:effectExtent l="38100" t="0" r="19685" b="57150"/>
+                <wp:wrapNone/>
+                <wp:docPr id="36" name="Connecteur droit avec flèche 36"/>
+                <wp:cNvGraphicFramePr/>
+                <a:graphic xmlns:a="http://schemas.openxmlformats.org/drawingml/2006/main">
+                  <a:graphicData uri="http://schemas.microsoft.com/office/word/2010/wordprocessingShape">
+                    <wps:wsp>
+                      <wps:cNvCnPr/>
+                      <wps:spPr>
+                        <a:xfrm flipH="1">
+                          <a:off x="0" y="0"/>
+                          <a:ext cx="571499" cy="685800"/>
+                        </a:xfrm>
+                        <a:prstGeom prst="straightConnector1">
+                          <a:avLst/>
+                        </a:prstGeom>
+                        <a:ln>
+                          <a:tailEnd type="arrow"/>
+                        </a:ln>
+                      </wps:spPr>
+                      <wps:style>
+                        <a:lnRef idx="1">
+                          <a:schemeClr val="accent1"/>
+                        </a:lnRef>
+                        <a:fillRef idx="0">
+                          <a:schemeClr val="accent1"/>
+                        </a:fillRef>
+                        <a:effectRef idx="0">
+                          <a:schemeClr val="accent1"/>
+                        </a:effectRef>
+                        <a:fontRef idx="minor">
+                          <a:schemeClr val="tx1"/>
+                        </a:fontRef>
+                      </wps:style>
+                      <wps:bodyPr/>
+                    </wps:wsp>
+                  </a:graphicData>
+                </a:graphic>
+                <wp14:sizeRelH relativeFrom="margin">
+                  <wp14:pctWidth>0</wp14:pctWidth>
+                </wp14:sizeRelH>
+                <wp14:sizeRelV relativeFrom="margin">
+                  <wp14:pctHeight>0</wp14:pctHeight>
+                </wp14:sizeRelV>
+              </wp:anchor>
+            </w:drawing>
+          </mc:Choice>
+          <mc:Fallback>
+            <w:pict>
+              <v:shape id="Connecteur droit avec flèche 36" o:spid="_x0000_s1026" type="#_x0000_t32" style="position:absolute;margin-left:370.15pt;margin-top:284.65pt;width:45pt;height:54pt;flip:x;z-index:251689984;visibility:visible;mso-wrap-style:square;mso-width-percent:0;mso-height-percent:0;mso-wrap-distance-left:9pt;mso-wrap-distance-top:0;mso-wrap-distance-right:9pt;mso-wrap-distance-bottom:0;mso-position-horizontal:absolute;mso-position-horizontal-relative:text;mso-position-vertical:absolute;mso-position-vertical-relative:text;mso-width-percent:0;mso-height-percent:0;mso-width-relative:margin;mso-height-relative:margin" o:gfxdata="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" strokecolor="#4579b8 [3044]">
+                <v:stroke endarrow="open"/>
+              </v:shape>
+            </w:pict>
+          </mc:Fallback>
+        </mc:AlternateContent>
+      </w:r>
+      <w:r>
+        <w:rPr>
+          <w:noProof/>
+          <w:lang w:eastAsia="fr-FR"/>
+        </w:rPr>
+        <mc:AlternateContent>
+          <mc:Choice Requires="wps">
+            <w:drawing>
+              <wp:anchor distT="0" distB="0" distL="114300" distR="114300" simplePos="0" relativeHeight="251681792" behindDoc="0" locked="0" layoutInCell="1" allowOverlap="1" wp14:anchorId="11D7FDAA" wp14:editId="262B2885">
+                <wp:simplePos x="0" y="0"/>
+                <wp:positionH relativeFrom="column">
+                  <wp:posOffset>3157855</wp:posOffset>
+                </wp:positionH>
+                <wp:positionV relativeFrom="paragraph">
+                  <wp:posOffset>4300855</wp:posOffset>
+                </wp:positionV>
+                <wp:extent cx="1933575" cy="1066800"/>
+                <wp:effectExtent l="0" t="0" r="28575" b="19050"/>
+                <wp:wrapNone/>
+                <wp:docPr id="28" name="Rectangle 28"/>
+                <wp:cNvGraphicFramePr/>
+                <a:graphic xmlns:a="http://schemas.openxmlformats.org/drawingml/2006/main">
+                  <a:graphicData uri="http://schemas.microsoft.com/office/word/2010/wordprocessingShape">
+                    <wps:wsp>
+                      <wps:cNvSpPr/>
+                      <wps:spPr>
+                        <a:xfrm>
+                          <a:off x="0" y="0"/>
+                          <a:ext cx="1933575" cy="1066800"/>
+                        </a:xfrm>
+                        <a:prstGeom prst="rect">
+                          <a:avLst/>
+                        </a:prstGeom>
+                      </wps:spPr>
+                      <wps:style>
+                        <a:lnRef idx="2">
+                          <a:schemeClr val="accent1">
+                            <a:shade val="50000"/>
+                          </a:schemeClr>
+                        </a:lnRef>
+                        <a:fillRef idx="1">
+                          <a:schemeClr val="accent1"/>
+                        </a:fillRef>
+                        <a:effectRef idx="0">
+                          <a:schemeClr val="accent1"/>
+                        </a:effectRef>
+                        <a:fontRef idx="minor">
+                          <a:schemeClr val="lt1"/>
+                        </a:fontRef>
+                      </wps:style>
+                      <wps:txbx>
+                        <w:txbxContent>
+                          <w:p>
+                            <w:pPr>
+                              <w:jc w:val="center"/>
+                            </w:pPr>
+                            <w:r>
+                              <w:t>Fenetre terminaux</w:t>
+                            </w:r>
+                          </w:p>
+                        </w:txbxContent>
+                      </wps:txbx>
+                      <wps:bodyPr rot="0" spcFirstLastPara="0" vertOverflow="overflow" horzOverflow="overflow" vert="horz" wrap="square" lIns="91440" tIns="45720" rIns="91440" bIns="45720" numCol="1" spcCol="0" rtlCol="0" fromWordArt="0" anchor="ctr" anchorCtr="0" forceAA="0" compatLnSpc="1">
+                        <a:prstTxWarp prst="textNoShape">
+                          <a:avLst/>
+                        </a:prstTxWarp>
+                        <a:noAutofit/>
+                      </wps:bodyPr>
+                    </wps:wsp>
+                  </a:graphicData>
+                </a:graphic>
+              </wp:anchor>
+            </w:drawing>
+          </mc:Choice>
+          <mc:Fallback>
+            <w:pict>
+              <v:rect id="Rectangle 28" o:spid="_x0000_s1038" style="position:absolute;margin-left:248.65pt;margin-top:338.65pt;width:152.25pt;height:84pt;z-index:251681792;visibility:visible;mso-wrap-style:square;mso-wrap-distance-left:9pt;mso-wrap-distance-top:0;mso-wrap-distance-right:9pt;mso-wrap-distance-bottom:0;mso-position-horizontal:absolute;mso-position-horizontal-relative:text;mso-position-vertical:absolute;mso-position-vertical-relative:text;v-text-anchor:middle" o:gfxdata="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" fillcolor="#4f81bd [3204]" strokecolor="#243f60 [1604]" strokeweight="2pt">
+                <v:textbox>
+                  <w:txbxContent>
+                    <w:p>
+                      <w:pPr>
+                        <w:jc w:val="center"/>
+                      </w:pPr>
+                      <w:r>
+                        <w:t>Fenetre terminaux</w:t>
+                      </w:r>
+                    </w:p>
+                  </w:txbxContent>
+                </v:textbox>
+              </v:rect>
+            </w:pict>
+          </mc:Fallback>
+        </mc:AlternateContent>
+      </w:r>
+      <w:r>
+        <w:rPr>
+          <w:noProof/>
+          <w:lang w:eastAsia="fr-FR"/>
+        </w:rPr>
+        <mc:AlternateContent>
+          <mc:Choice Requires="wps">
+            <w:drawing>
+              <wp:anchor distT="0" distB="0" distL="114300" distR="114300" simplePos="0" relativeHeight="251682816" behindDoc="0" locked="0" layoutInCell="1" allowOverlap="1" wp14:anchorId="60BE2DE9" wp14:editId="7AF43B4D">
+                <wp:simplePos x="0" y="0"/>
+                <wp:positionH relativeFrom="column">
+                  <wp:posOffset>5272405</wp:posOffset>
+                </wp:positionH>
+                <wp:positionV relativeFrom="paragraph">
+                  <wp:posOffset>4300855</wp:posOffset>
+                </wp:positionV>
+                <wp:extent cx="1228725" cy="876300"/>
+                <wp:effectExtent l="0" t="0" r="28575" b="19050"/>
+                <wp:wrapNone/>
+                <wp:docPr id="29" name="Rectangle 29"/>
+                <wp:cNvGraphicFramePr/>
+                <a:graphic xmlns:a="http://schemas.openxmlformats.org/drawingml/2006/main">
+                  <a:graphicData uri="http://schemas.microsoft.com/office/word/2010/wordprocessingShape">
+                    <wps:wsp>
+                      <wps:cNvSpPr/>
+                      <wps:spPr>
+                        <a:xfrm>
+                          <a:off x="0" y="0"/>
+                          <a:ext cx="1228725" cy="876300"/>
+                        </a:xfrm>
+                        <a:prstGeom prst="rect">
+                          <a:avLst/>
+                        </a:prstGeom>
+                      </wps:spPr>
+                      <wps:style>
+                        <a:lnRef idx="2">
+                          <a:schemeClr val="accent1">
+                            <a:shade val="50000"/>
+                          </a:schemeClr>
+                        </a:lnRef>
+                        <a:fillRef idx="1">
+                          <a:schemeClr val="accent1"/>
+                        </a:fillRef>
+                        <a:effectRef idx="0">
+                          <a:schemeClr val="accent1"/>
+                        </a:effectRef>
+                        <a:fontRef idx="minor">
+                          <a:schemeClr val="lt1"/>
+                        </a:fontRef>
+                      </wps:style>
+                      <wps:txbx>
+                        <w:txbxContent>
+                          <w:p>
+                            <w:pPr>
+                              <w:jc w:val="center"/>
+                            </w:pPr>
+                            <w:r>
+                              <w:t>Fenetre…</w:t>
+                            </w:r>
+                          </w:p>
+                        </w:txbxContent>
+                      </wps:txbx>
+                      <wps:bodyPr rot="0" spcFirstLastPara="0" vertOverflow="overflow" horzOverflow="overflow" vert="horz" wrap="square" lIns="91440" tIns="45720" rIns="91440" bIns="45720" numCol="1" spcCol="0" rtlCol="0" fromWordArt="0" anchor="ctr" anchorCtr="0" forceAA="0" compatLnSpc="1">
+                        <a:prstTxWarp prst="textNoShape">
+                          <a:avLst/>
+                        </a:prstTxWarp>
+                        <a:noAutofit/>
+                      </wps:bodyPr>
+                    </wps:wsp>
+                  </a:graphicData>
+                </a:graphic>
+              </wp:anchor>
+            </w:drawing>
+          </mc:Choice>
+          <mc:Fallback>
+            <w:pict>
+              <v:rect id="Rectangle 29" o:spid="_x0000_s1039" style="position:absolute;margin-left:415.15pt;margin-top:338.65pt;width:96.75pt;height:69pt;z-index:251682816;visibility:visible;mso-wrap-style:square;mso-wrap-distance-left:9pt;mso-wrap-distance-top:0;mso-wrap-distance-right:9pt;mso-wrap-distance-bottom:0;mso-position-horizontal:absolute;mso-position-horizontal-relative:text;mso-position-vertical:absolute;mso-position-vertical-relative:text;v-text-anchor:middle" o:gfxdata="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" fillcolor="#4f81bd [3204]" strokecolor="#243f60 [1604]" strokeweight="2pt">
+                <v:textbox>
+                  <w:txbxContent>
+                    <w:p>
+                      <w:pPr>
+                        <w:jc w:val="center"/>
+                      </w:pPr>
+                      <w:r>
+                        <w:t>Fenetre…</w:t>
+                      </w:r>
+                    </w:p>
+                  </w:txbxContent>
+                </v:textbox>
+              </v:rect>
+            </w:pict>
+          </mc:Fallback>
+        </mc:AlternateContent>
+      </w:r>
+      <w:r>
+        <w:rPr>
+          <w:noProof/>
+          <w:lang w:eastAsia="fr-FR"/>
+        </w:rPr>
+        <mc:AlternateContent>
+          <mc:Choice Requires="wps">
+            <w:drawing>
+              <wp:anchor distT="0" distB="0" distL="114300" distR="114300" simplePos="0" relativeHeight="251691008" behindDoc="0" locked="0" layoutInCell="1" allowOverlap="1" wp14:anchorId="0693FC40" wp14:editId="7640DFB7">
+                <wp:simplePos x="0" y="0"/>
+                <wp:positionH relativeFrom="column">
+                  <wp:posOffset>2129155</wp:posOffset>
+                </wp:positionH>
+                <wp:positionV relativeFrom="paragraph">
+                  <wp:posOffset>3253105</wp:posOffset>
+                </wp:positionV>
+                <wp:extent cx="2828925" cy="1047750"/>
+                <wp:effectExtent l="38100" t="0" r="28575" b="76200"/>
+                <wp:wrapNone/>
+                <wp:docPr id="37" name="Connecteur droit avec flèche 37"/>
+                <wp:cNvGraphicFramePr/>
+                <a:graphic xmlns:a="http://schemas.openxmlformats.org/drawingml/2006/main">
+                  <a:graphicData uri="http://schemas.microsoft.com/office/word/2010/wordprocessingShape">
+                    <wps:wsp>
+                      <wps:cNvCnPr/>
+                      <wps:spPr>
+                        <a:xfrm flipH="1">
+                          <a:off x="0" y="0"/>
+                          <a:ext cx="2828925" cy="1047750"/>
+                        </a:xfrm>
+                        <a:prstGeom prst="straightConnector1">
+                          <a:avLst/>
+                        </a:prstGeom>
+                        <a:ln>
+                          <a:tailEnd type="arrow"/>
+                        </a:ln>
+                      </wps:spPr>
+                      <wps:style>
+                        <a:lnRef idx="1">
+                          <a:schemeClr val="accent1"/>
+                        </a:lnRef>
+                        <a:fillRef idx="0">
+                          <a:schemeClr val="accent1"/>
+                        </a:fillRef>
+                        <a:effectRef idx="0">
+                          <a:schemeClr val="accent1"/>
+                        </a:effectRef>
+                        <a:fontRef idx="minor">
+                          <a:schemeClr val="tx1"/>
+                        </a:fontRef>
+                      </wps:style>
+                      <wps:bodyPr/>
+                    </wps:wsp>
+                  </a:graphicData>
+                </a:graphic>
+              </wp:anchor>
+            </w:drawing>
+          </mc:Choice>
+          <mc:Fallback>
+            <w:pict>
+              <v:shape id="Connecteur droit avec flèche 37" o:spid="_x0000_s1026" type="#_x0000_t32" style="position:absolute;margin-left:167.65pt;margin-top:256.15pt;width:222.75pt;height:82.5pt;flip:x;z-index:251691008;visibility:visible;mso-wrap-style:square;mso-wrap-distance-left:9pt;mso-wrap-distance-top:0;mso-wrap-distance-right:9pt;mso-wrap-distance-bottom:0;mso-position-horizontal:absolute;mso-position-horizontal-relative:text;mso-position-vertical:absolute;mso-position-vertical-relative:text" o:gfxdata="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" strokecolor="#4579b8 [3044]">
+                <v:stroke endarrow="open"/>
+              </v:shape>
+            </w:pict>
+          </mc:Fallback>
+        </mc:AlternateContent>
+      </w:r>
+      <w:r>
+        <w:rPr>
+          <w:noProof/>
+          <w:lang w:eastAsia="fr-FR"/>
+        </w:rPr>
+        <mc:AlternateContent>
+          <mc:Choice Requires="wps">
+            <w:drawing>
+              <wp:anchor distT="0" distB="0" distL="114300" distR="114300" simplePos="0" relativeHeight="251688960" behindDoc="0" locked="0" layoutInCell="1" allowOverlap="1" wp14:anchorId="31D35FB9" wp14:editId="150C19F2">
+                <wp:simplePos x="0" y="0"/>
+                <wp:positionH relativeFrom="column">
+                  <wp:posOffset>5710555</wp:posOffset>
+                </wp:positionH>
+                <wp:positionV relativeFrom="paragraph">
+                  <wp:posOffset>3615055</wp:posOffset>
+                </wp:positionV>
+                <wp:extent cx="133350" cy="685800"/>
+                <wp:effectExtent l="0" t="0" r="95250" b="57150"/>
+                <wp:wrapNone/>
+                <wp:docPr id="35" name="Connecteur droit avec flèche 35"/>
+                <wp:cNvGraphicFramePr/>
+                <a:graphic xmlns:a="http://schemas.openxmlformats.org/drawingml/2006/main">
+                  <a:graphicData uri="http://schemas.microsoft.com/office/word/2010/wordprocessingShape">
+                    <wps:wsp>
+                      <wps:cNvCnPr/>
+                      <wps:spPr>
+                        <a:xfrm>
+                          <a:off x="0" y="0"/>
+                          <a:ext cx="133350" cy="685800"/>
+                        </a:xfrm>
+                        <a:prstGeom prst="straightConnector1">
+                          <a:avLst/>
+                        </a:prstGeom>
+                        <a:ln>
+                          <a:tailEnd type="arrow"/>
+                        </a:ln>
+                      </wps:spPr>
+                      <wps:style>
+                        <a:lnRef idx="1">
+                          <a:schemeClr val="accent1"/>
+                        </a:lnRef>
+                        <a:fillRef idx="0">
+                          <a:schemeClr val="accent1"/>
+                        </a:fillRef>
+                        <a:effectRef idx="0">
+                          <a:schemeClr val="accent1"/>
+                        </a:effectRef>
+                        <a:fontRef idx="minor">
+                          <a:schemeClr val="tx1"/>
+                        </a:fontRef>
+                      </wps:style>
+                      <wps:bodyPr/>
+                    </wps:wsp>
+                  </a:graphicData>
+                </a:graphic>
+              </wp:anchor>
+            </w:drawing>
+          </mc:Choice>
+          <mc:Fallback>
+            <w:pict>
+              <v:shape id="Connecteur droit avec flèche 35" o:spid="_x0000_s1026" type="#_x0000_t32" style="position:absolute;margin-left:449.65pt;margin-top:284.65pt;width:10.5pt;height:54pt;z-index:251688960;visibility:visible;mso-wrap-style:square;mso-wrap-distance-left:9pt;mso-wrap-distance-top:0;mso-wrap-distance-right:9pt;mso-wrap-distance-bottom:0;mso-position-horizontal:absolute;mso-position-horizontal-relative:text;mso-position-vertical:absolute;mso-position-vertical-relative:text" o:gfxdata="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" strokecolor="#4579b8 [3044]">
+                <v:stroke endarrow="open"/>
+              </v:shape>
+            </w:pict>
+          </mc:Fallback>
+        </mc:AlternateContent>
+      </w:r>
+      <w:r>
+        <w:rPr>
+          <w:noProof/>
+          <w:lang w:eastAsia="fr-FR"/>
+        </w:rPr>
+        <mc:AlternateContent>
+          <mc:Choice Requires="wps">
+            <w:drawing>
+              <wp:anchor distT="0" distB="0" distL="114300" distR="114300" simplePos="0" relativeHeight="251687936" behindDoc="0" locked="0" layoutInCell="1" allowOverlap="1" wp14:anchorId="0C4C154F" wp14:editId="5DDA3A9C">
+                <wp:simplePos x="0" y="0"/>
+                <wp:positionH relativeFrom="column">
+                  <wp:posOffset>5710555</wp:posOffset>
+                </wp:positionH>
+                <wp:positionV relativeFrom="paragraph">
+                  <wp:posOffset>2433955</wp:posOffset>
+                </wp:positionV>
+                <wp:extent cx="0" cy="200025"/>
+                <wp:effectExtent l="95250" t="0" r="57150" b="66675"/>
+                <wp:wrapNone/>
+                <wp:docPr id="34" name="Connecteur droit avec flèche 34"/>
+                <wp:cNvGraphicFramePr/>
+                <a:graphic xmlns:a="http://schemas.openxmlformats.org/drawingml/2006/main">
+                  <a:graphicData uri="http://schemas.microsoft.com/office/word/2010/wordprocessingShape">
+                    <wps:wsp>
+                      <wps:cNvCnPr/>
+                      <wps:spPr>
+                        <a:xfrm>
+                          <a:off x="0" y="0"/>
+                          <a:ext cx="0" cy="200025"/>
+                        </a:xfrm>
+                        <a:prstGeom prst="straightConnector1">
+                          <a:avLst/>
+                        </a:prstGeom>
+                        <a:ln>
+                          <a:tailEnd type="arrow"/>
+                        </a:ln>
+                      </wps:spPr>
+                      <wps:style>
+                        <a:lnRef idx="1">
+                          <a:schemeClr val="accent1"/>
+                        </a:lnRef>
+                        <a:fillRef idx="0">
+                          <a:schemeClr val="accent1"/>
+                        </a:fillRef>
+                        <a:effectRef idx="0">
+                          <a:schemeClr val="accent1"/>
+                        </a:effectRef>
+                        <a:fontRef idx="minor">
+                          <a:schemeClr val="tx1"/>
+                        </a:fontRef>
+                      </wps:style>
+                      <wps:bodyPr/>
+                    </wps:wsp>
+                  </a:graphicData>
+                </a:graphic>
+              </wp:anchor>
+            </w:drawing>
+          </mc:Choice>
+          <mc:Fallback>
+            <w:pict>
+              <v:shape id="Connecteur droit avec flèche 34" o:spid="_x0000_s1026" type="#_x0000_t32" style="position:absolute;margin-left:449.65pt;margin-top:191.65pt;width:0;height:15.75pt;z-index:251687936;visibility:visible;mso-wrap-style:square;mso-wrap-distance-left:9pt;mso-wrap-distance-top:0;mso-wrap-distance-right:9pt;mso-wrap-distance-bottom:0;mso-position-horizontal:absolute;mso-position-horizontal-relative:text;mso-position-vertical:absolute;mso-position-vertical-relative:text" o:gfxdata="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" strokecolor="#4579b8 [3044]">
+                <v:stroke endarrow="open"/>
+              </v:shape>
+            </w:pict>
+          </mc:Fallback>
+        </mc:AlternateContent>
+      </w:r>
+      <w:r>
+        <w:rPr>
+          <w:noProof/>
+          <w:lang w:eastAsia="fr-FR"/>
+        </w:rPr>
+        <mc:AlternateContent>
+          <mc:Choice Requires="wps">
+            <w:drawing>
+              <wp:anchor distT="0" distB="0" distL="114300" distR="114300" simplePos="0" relativeHeight="251686912" behindDoc="0" locked="0" layoutInCell="1" allowOverlap="1" wp14:anchorId="18075462" wp14:editId="6C3CE1AE">
+                <wp:simplePos x="0" y="0"/>
+                <wp:positionH relativeFrom="column">
+                  <wp:posOffset>4186554</wp:posOffset>
+                </wp:positionH>
+                <wp:positionV relativeFrom="paragraph">
+                  <wp:posOffset>871855</wp:posOffset>
+                </wp:positionV>
+                <wp:extent cx="1190625" cy="581025"/>
+                <wp:effectExtent l="0" t="0" r="104775" b="66675"/>
+                <wp:wrapNone/>
+                <wp:docPr id="33" name="Connecteur droit avec flèche 33"/>
+                <wp:cNvGraphicFramePr/>
+                <a:graphic xmlns:a="http://schemas.openxmlformats.org/drawingml/2006/main">
+                  <a:graphicData uri="http://schemas.microsoft.com/office/word/2010/wordprocessingShape">
+                    <wps:wsp>
+                      <wps:cNvCnPr/>
+                      <wps:spPr>
+                        <a:xfrm>
+                          <a:off x="0" y="0"/>
+                          <a:ext cx="1190625" cy="581025"/>
+                        </a:xfrm>
+                        <a:prstGeom prst="straightConnector1">
+                          <a:avLst/>
+                        </a:prstGeom>
+                        <a:ln>
+                          <a:tailEnd type="arrow"/>
+                        </a:ln>
+                      </wps:spPr>
+                      <wps:style>
+                        <a:lnRef idx="1">
+                          <a:schemeClr val="accent1"/>
+                        </a:lnRef>
+                        <a:fillRef idx="0">
+                          <a:schemeClr val="accent1"/>
+                        </a:fillRef>
+                        <a:effectRef idx="0">
+                          <a:schemeClr val="accent1"/>
+                        </a:effectRef>
+                        <a:fontRef idx="minor">
+                          <a:schemeClr val="tx1"/>
+                        </a:fontRef>
+                      </wps:style>
+                      <wps:bodyPr/>
+                    </wps:wsp>
+                  </a:graphicData>
+                </a:graphic>
+              </wp:anchor>
+            </w:drawing>
+          </mc:Choice>
+          <mc:Fallback>
+            <w:pict>
+              <v:shape id="Connecteur droit avec flèche 33" o:spid="_x0000_s1026" type="#_x0000_t32" style="position:absolute;margin-left:329.65pt;margin-top:68.65pt;width:93.75pt;height:45.75pt;z-index:251686912;visibility:visible;mso-wrap-style:square;mso-wrap-distance-left:9pt;mso-wrap-distance-top:0;mso-wrap-distance-right:9pt;mso-wrap-distance-bottom:0;mso-position-horizontal:absolute;mso-position-horizontal-relative:text;mso-position-vertical:absolute;mso-position-vertical-relative:text" o:gfxdata="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" strokecolor="#4579b8 [3044]">
+                <v:stroke endarrow="open"/>
+              </v:shape>
+            </w:pict>
+          </mc:Fallback>
+        </mc:AlternateContent>
+      </w:r>
+      <w:r>
+        <w:rPr>
+          <w:noProof/>
+          <w:lang w:eastAsia="fr-FR"/>
+        </w:rPr>
+        <mc:AlternateContent>
+          <mc:Choice Requires="wps">
+            <w:drawing>
+              <wp:anchor distT="0" distB="0" distL="114300" distR="114300" simplePos="0" relativeHeight="251685888" behindDoc="0" locked="0" layoutInCell="1" allowOverlap="1" wp14:anchorId="76AAC53F" wp14:editId="105DF79A">
+                <wp:simplePos x="0" y="0"/>
+                <wp:positionH relativeFrom="column">
+                  <wp:posOffset>3443605</wp:posOffset>
+                </wp:positionH>
+                <wp:positionV relativeFrom="paragraph">
+                  <wp:posOffset>871855</wp:posOffset>
+                </wp:positionV>
+                <wp:extent cx="428625" cy="581025"/>
+                <wp:effectExtent l="0" t="0" r="66675" b="47625"/>
+                <wp:wrapNone/>
+                <wp:docPr id="32" name="Connecteur droit avec flèche 32"/>
+                <wp:cNvGraphicFramePr/>
+                <a:graphic xmlns:a="http://schemas.openxmlformats.org/drawingml/2006/main">
+                  <a:graphicData uri="http://schemas.microsoft.com/office/word/2010/wordprocessingShape">
+                    <wps:wsp>
+                      <wps:cNvCnPr/>
+                      <wps:spPr>
+                        <a:xfrm>
+                          <a:off x="0" y="0"/>
+                          <a:ext cx="428625" cy="581025"/>
+                        </a:xfrm>
+                        <a:prstGeom prst="straightConnector1">
+                          <a:avLst/>
+                        </a:prstGeom>
+                        <a:ln>
+                          <a:tailEnd type="arrow"/>
+                        </a:ln>
+                      </wps:spPr>
+                      <wps:style>
+                        <a:lnRef idx="1">
+                          <a:schemeClr val="accent1"/>
+                        </a:lnRef>
+                        <a:fillRef idx="0">
+                          <a:schemeClr val="accent1"/>
+                        </a:fillRef>
+                        <a:effectRef idx="0">
+                          <a:schemeClr val="accent1"/>
+                        </a:effectRef>
+                        <a:fontRef idx="minor">
+                          <a:schemeClr val="tx1"/>
+                        </a:fontRef>
+                      </wps:style>
+                      <wps:bodyPr/>
+                    </wps:wsp>
+                  </a:graphicData>
+                </a:graphic>
+              </wp:anchor>
+            </w:drawing>
+          </mc:Choice>
+          <mc:Fallback>
+            <w:pict>
+              <v:shape id="Connecteur droit avec flèche 32" o:spid="_x0000_s1026" type="#_x0000_t32" style="position:absolute;margin-left:271.15pt;margin-top:68.65pt;width:33.75pt;height:45.75pt;z-index:251685888;visibility:visible;mso-wrap-style:square;mso-wrap-distance-left:9pt;mso-wrap-distance-top:0;mso-wrap-distance-right:9pt;mso-wrap-distance-bottom:0;mso-position-horizontal:absolute;mso-position-horizontal-relative:text;mso-position-vertical:absolute;mso-position-vertical-relative:text" o:gfxdata="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" strokecolor="#4579b8 [3044]">
+                <v:stroke endarrow="open"/>
+              </v:shape>
+            </w:pict>
+          </mc:Fallback>
+        </mc:AlternateContent>
+      </w:r>
+      <w:r>
+        <w:rPr>
+          <w:noProof/>
+          <w:lang w:eastAsia="fr-FR"/>
+        </w:rPr>
+        <mc:AlternateContent>
+          <mc:Choice Requires="wps">
+            <w:drawing>
+              <wp:anchor distT="0" distB="0" distL="114300" distR="114300" simplePos="0" relativeHeight="251684864" behindDoc="0" locked="0" layoutInCell="1" allowOverlap="1" wp14:anchorId="7FF09034" wp14:editId="4AD9231C">
+                <wp:simplePos x="0" y="0"/>
+                <wp:positionH relativeFrom="column">
+                  <wp:posOffset>2224405</wp:posOffset>
+                </wp:positionH>
+                <wp:positionV relativeFrom="paragraph">
+                  <wp:posOffset>871855</wp:posOffset>
+                </wp:positionV>
+                <wp:extent cx="438150" cy="581025"/>
+                <wp:effectExtent l="38100" t="0" r="19050" b="47625"/>
+                <wp:wrapNone/>
+                <wp:docPr id="31" name="Connecteur droit avec flèche 31"/>
+                <wp:cNvGraphicFramePr/>
+                <a:graphic xmlns:a="http://schemas.openxmlformats.org/drawingml/2006/main">
+                  <a:graphicData uri="http://schemas.microsoft.com/office/word/2010/wordprocessingShape">
+                    <wps:wsp>
+                      <wps:cNvCnPr/>
+                      <wps:spPr>
+                        <a:xfrm flipH="1">
+                          <a:off x="0" y="0"/>
+                          <a:ext cx="438150" cy="581025"/>
+                        </a:xfrm>
+                        <a:prstGeom prst="straightConnector1">
+                          <a:avLst/>
+                        </a:prstGeom>
+                        <a:ln>
+                          <a:tailEnd type="arrow"/>
+                        </a:ln>
+                      </wps:spPr>
+                      <wps:style>
+                        <a:lnRef idx="1">
+                          <a:schemeClr val="accent1"/>
+                        </a:lnRef>
+                        <a:fillRef idx="0">
+                          <a:schemeClr val="accent1"/>
+                        </a:fillRef>
+                        <a:effectRef idx="0">
+                          <a:schemeClr val="accent1"/>
+                        </a:effectRef>
+                        <a:fontRef idx="minor">
+                          <a:schemeClr val="tx1"/>
+                        </a:fontRef>
+                      </wps:style>
+                      <wps:bodyPr/>
+                    </wps:wsp>
+                  </a:graphicData>
+                </a:graphic>
+              </wp:anchor>
+            </w:drawing>
+          </mc:Choice>
+          <mc:Fallback>
+            <w:pict>
+              <v:shape id="Connecteur droit avec flèche 31" o:spid="_x0000_s1026" type="#_x0000_t32" style="position:absolute;margin-left:175.15pt;margin-top:68.65pt;width:34.5pt;height:45.75pt;flip:x;z-index:251684864;visibility:visible;mso-wrap-style:square;mso-wrap-distance-left:9pt;mso-wrap-distance-top:0;mso-wrap-distance-right:9pt;mso-wrap-distance-bottom:0;mso-position-horizontal:absolute;mso-position-horizontal-relative:text;mso-position-vertical:absolute;mso-position-vertical-relative:text" o:gfxdata="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" strokecolor="#4579b8 [3044]">
+                <v:stroke endarrow="open"/>
+              </v:shape>
+            </w:pict>
+          </mc:Fallback>
+        </mc:AlternateContent>
+      </w:r>
+      <w:r>
+        <w:rPr>
+          <w:noProof/>
+          <w:lang w:eastAsia="fr-FR"/>
+        </w:rPr>
+        <mc:AlternateContent>
+          <mc:Choice Requires="wps">
+            <w:drawing>
+              <wp:anchor distT="0" distB="0" distL="114300" distR="114300" simplePos="0" relativeHeight="251683840" behindDoc="0" locked="0" layoutInCell="1" allowOverlap="1" wp14:anchorId="0724CBB5" wp14:editId="29A78CC3">
+                <wp:simplePos x="0" y="0"/>
+                <wp:positionH relativeFrom="column">
+                  <wp:posOffset>652780</wp:posOffset>
+                </wp:positionH>
+                <wp:positionV relativeFrom="paragraph">
+                  <wp:posOffset>767080</wp:posOffset>
+                </wp:positionV>
+                <wp:extent cx="1476375" cy="685800"/>
+                <wp:effectExtent l="38100" t="0" r="28575" b="76200"/>
+                <wp:wrapNone/>
+                <wp:docPr id="30" name="Connecteur droit avec flèche 30"/>
+                <wp:cNvGraphicFramePr/>
+                <a:graphic xmlns:a="http://schemas.openxmlformats.org/drawingml/2006/main">
+                  <a:graphicData uri="http://schemas.microsoft.com/office/word/2010/wordprocessingShape">
+                    <wps:wsp>
+                      <wps:cNvCnPr/>
+                      <wps:spPr>
+                        <a:xfrm flipH="1">
+                          <a:off x="0" y="0"/>
+                          <a:ext cx="1476375" cy="685800"/>
+                        </a:xfrm>
+                        <a:prstGeom prst="straightConnector1">
+                          <a:avLst/>
+                        </a:prstGeom>
+                        <a:ln>
+                          <a:tailEnd type="arrow"/>
+                        </a:ln>
+                      </wps:spPr>
+                      <wps:style>
+                        <a:lnRef idx="1">
+                          <a:schemeClr val="accent1"/>
+                        </a:lnRef>
+                        <a:fillRef idx="0">
+                          <a:schemeClr val="accent1"/>
+                        </a:fillRef>
+                        <a:effectRef idx="0">
+                          <a:schemeClr val="accent1"/>
+                        </a:effectRef>
+                        <a:fontRef idx="minor">
+                          <a:schemeClr val="tx1"/>
+                        </a:fontRef>
+                      </wps:style>
+                      <wps:bodyPr/>
+                    </wps:wsp>
+                  </a:graphicData>
+                </a:graphic>
+              </wp:anchor>
+            </w:drawing>
+          </mc:Choice>
+          <mc:Fallback>
+            <w:pict>
+              <v:shape id="Connecteur droit avec flèche 30" o:spid="_x0000_s1026" type="#_x0000_t32" style="position:absolute;margin-left:51.4pt;margin-top:60.4pt;width:116.25pt;height:54pt;flip:x;z-index:251683840;visibility:visible;mso-wrap-style:square;mso-wrap-distance-left:9pt;mso-wrap-distance-top:0;mso-wrap-distance-right:9pt;mso-wrap-distance-bottom:0;mso-position-horizontal:absolute;mso-position-horizontal-relative:text;mso-position-vertical:absolute;mso-position-vertical-relative:text" o:gfxdata="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" strokecolor="#4579b8 [3044]">
+                <v:stroke endarrow="open"/>
+              </v:shape>
+            </w:pict>
+          </mc:Fallback>
+        </mc:AlternateContent>
+      </w:r>
+      <w:r>
+        <w:rPr>
+          <w:noProof/>
+          <w:lang w:eastAsia="fr-FR"/>
+        </w:rPr>
+        <mc:AlternateContent>
+          <mc:Choice Requires="wps">
+            <w:drawing>
+              <wp:anchor distT="0" distB="0" distL="114300" distR="114300" simplePos="0" relativeHeight="251678720" behindDoc="0" locked="0" layoutInCell="1" allowOverlap="1" wp14:anchorId="1BCFDC8C" wp14:editId="104CBA2F">
+                <wp:simplePos x="0" y="0"/>
+                <wp:positionH relativeFrom="column">
+                  <wp:posOffset>4958080</wp:posOffset>
+                </wp:positionH>
+                <wp:positionV relativeFrom="paragraph">
+                  <wp:posOffset>2633980</wp:posOffset>
+                </wp:positionV>
+                <wp:extent cx="1543050" cy="981075"/>
+                <wp:effectExtent l="0" t="0" r="19050" b="28575"/>
+                <wp:wrapNone/>
+                <wp:docPr id="25" name="Rectangle 25"/>
+                <wp:cNvGraphicFramePr/>
+                <a:graphic xmlns:a="http://schemas.openxmlformats.org/drawingml/2006/main">
+                  <a:graphicData uri="http://schemas.microsoft.com/office/word/2010/wordprocessingShape">
+                    <wps:wsp>
+                      <wps:cNvSpPr/>
+                      <wps:spPr>
+                        <a:xfrm>
+                          <a:off x="0" y="0"/>
+                          <a:ext cx="1543050" cy="981075"/>
+                        </a:xfrm>
+                        <a:prstGeom prst="rect">
+                          <a:avLst/>
+                        </a:prstGeom>
+                      </wps:spPr>
+                      <wps:style>
+                        <a:lnRef idx="2">
+                          <a:schemeClr val="accent1">
+                            <a:shade val="50000"/>
+                          </a:schemeClr>
+                        </a:lnRef>
+                        <a:fillRef idx="1">
+                          <a:schemeClr val="accent1"/>
+                        </a:fillRef>
+                        <a:effectRef idx="0">
+                          <a:schemeClr val="accent1"/>
+                        </a:effectRef>
+                        <a:fontRef idx="minor">
+                          <a:schemeClr val="lt1"/>
+                        </a:fontRef>
+                      </wps:style>
+                      <wps:txbx>
+                        <w:txbxContent>
+                          <w:p>
+                            <w:pPr>
+                              <w:jc w:val="center"/>
+                            </w:pPr>
+                            <w:r>
+                              <w:t>Fenetre connexion</w:t>
+                            </w:r>
+                          </w:p>
+                        </w:txbxContent>
+                      </wps:txbx>
+                      <wps:bodyPr rot="0" spcFirstLastPara="0" vertOverflow="overflow" horzOverflow="overflow" vert="horz" wrap="square" lIns="91440" tIns="45720" rIns="91440" bIns="45720" numCol="1" spcCol="0" rtlCol="0" fromWordArt="0" anchor="ctr" anchorCtr="0" forceAA="0" compatLnSpc="1">
+                        <a:prstTxWarp prst="textNoShape">
+                          <a:avLst/>
+                        </a:prstTxWarp>
+                        <a:noAutofit/>
+                      </wps:bodyPr>
+                    </wps:wsp>
+                  </a:graphicData>
+                </a:graphic>
+                <wp14:sizeRelH relativeFrom="margin">
+                  <wp14:pctWidth>0</wp14:pctWidth>
+                </wp14:sizeRelH>
+              </wp:anchor>
+            </w:drawing>
+          </mc:Choice>
+          <mc:Fallback>
+            <w:pict>
+              <v:rect id="Rectangle 25" o:spid="_x0000_s1040" style="position:absolute;margin-left:390.4pt;margin-top:207.4pt;width:121.5pt;height:77.25pt;z-index:251678720;visibility:visible;mso-wrap-style:square;mso-width-percent:0;mso-wrap-distance-left:9pt;mso-wrap-distance-top:0;mso-wrap-distance-right:9pt;mso-wrap-distance-bottom:0;mso-position-horizontal:absolute;mso-position-horizontal-relative:text;mso-position-vertical:absolute;mso-position-vertical-relative:text;mso-width-percent:0;mso-width-relative:margin;v-text-anchor:middle" o:gfxdata="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" fillcolor="#4f81bd [3204]" strokecolor="#243f60 [1604]" strokeweight="2pt">
+                <v:textbox>
+                  <w:txbxContent>
+                    <w:p>
+                      <w:pPr>
+                        <w:jc w:val="center"/>
+                      </w:pPr>
+                      <w:r>
+                        <w:t>Fenetre connexion</w:t>
+                      </w:r>
+                    </w:p>
+                  </w:txbxContent>
+                </v:textbox>
+              </v:rect>
+            </w:pict>
+          </mc:Fallback>
+        </mc:AlternateContent>
+      </w:r>
+      <w:r>
+        <w:rPr>
+          <w:noProof/>
+          <w:lang w:eastAsia="fr-FR"/>
+        </w:rPr>
+        <mc:AlternateContent>
+          <mc:Choice Requires="wps">
+            <w:drawing>
+              <wp:anchor distT="0" distB="0" distL="114300" distR="114300" simplePos="0" relativeHeight="251677696" behindDoc="0" locked="0" layoutInCell="1" allowOverlap="1" wp14:anchorId="6A8F4FF3" wp14:editId="16FB03EF">
+                <wp:simplePos x="0" y="0"/>
+                <wp:positionH relativeFrom="column">
+                  <wp:posOffset>4958080</wp:posOffset>
+                </wp:positionH>
+                <wp:positionV relativeFrom="paragraph">
+                  <wp:posOffset>1452880</wp:posOffset>
+                </wp:positionV>
+                <wp:extent cx="1543050" cy="981075"/>
+                <wp:effectExtent l="0" t="0" r="19050" b="28575"/>
+                <wp:wrapNone/>
+                <wp:docPr id="24" name="Rectangle 24"/>
+                <wp:cNvGraphicFramePr/>
+                <a:graphic xmlns:a="http://schemas.openxmlformats.org/drawingml/2006/main">
+                  <a:graphicData uri="http://schemas.microsoft.com/office/word/2010/wordprocessingShape">
+                    <wps:wsp>
+                      <wps:cNvSpPr/>
+                      <wps:spPr>
+                        <a:xfrm>
+                          <a:off x="0" y="0"/>
+                          <a:ext cx="1543050" cy="981075"/>
+                        </a:xfrm>
+                        <a:prstGeom prst="rect">
+                          <a:avLst/>
+                        </a:prstGeom>
+                      </wps:spPr>
+                      <wps:style>
+                        <a:lnRef idx="2">
+                          <a:schemeClr val="accent1">
+                            <a:shade val="50000"/>
+                          </a:schemeClr>
+                        </a:lnRef>
+                        <a:fillRef idx="1">
+                          <a:schemeClr val="accent1"/>
+                        </a:fillRef>
+                        <a:effectRef idx="0">
+                          <a:schemeClr val="accent1"/>
+                        </a:effectRef>
+                        <a:fontRef idx="minor">
+                          <a:schemeClr val="lt1"/>
+                        </a:fontRef>
+                      </wps:style>
+                      <wps:txbx>
+                        <w:txbxContent>
+                          <w:p>
+                            <w:pPr>
+                              <w:jc w:val="center"/>
+                            </w:pPr>
+                            <w:r>
+                              <w:t>Fenetre maj des données</w:t>
+                            </w:r>
+                          </w:p>
+                        </w:txbxContent>
+                      </wps:txbx>
+                      <wps:bodyPr rot="0" spcFirstLastPara="0" vertOverflow="overflow" horzOverflow="overflow" vert="horz" wrap="square" lIns="91440" tIns="45720" rIns="91440" bIns="45720" numCol="1" spcCol="0" rtlCol="0" fromWordArt="0" anchor="ctr" anchorCtr="0" forceAA="0" compatLnSpc="1">
+                        <a:prstTxWarp prst="textNoShape">
+                          <a:avLst/>
+                        </a:prstTxWarp>
+                        <a:noAutofit/>
+                      </wps:bodyPr>
+                    </wps:wsp>
+                  </a:graphicData>
+                </a:graphic>
+                <wp14:sizeRelH relativeFrom="margin">
+                  <wp14:pctWidth>0</wp14:pctWidth>
+                </wp14:sizeRelH>
+              </wp:anchor>
+            </w:drawing>
+          </mc:Choice>
+          <mc:Fallback>
+            <w:pict>
+              <v:rect id="Rectangle 24" o:spid="_x0000_s1041" style="position:absolute;margin-left:390.4pt;margin-top:114.4pt;width:121.5pt;height:77.25pt;z-index:251677696;visibility:visible;mso-wrap-style:square;mso-width-percent:0;mso-wrap-distance-left:9pt;mso-wrap-distance-top:0;mso-wrap-distance-right:9pt;mso-wrap-distance-bottom:0;mso-position-horizontal:absolute;mso-position-horizontal-relative:text;mso-position-vertical:absolute;mso-position-vertical-relative:text;mso-width-percent:0;mso-width-relative:margin;v-text-anchor:middle" o:gfxdata="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" fillcolor="#4f81bd [3204]" strokecolor="#243f60 [1604]" strokeweight="2pt">
+                <v:textbox>
+                  <w:txbxContent>
+                    <w:p>
+                      <w:pPr>
+                        <w:jc w:val="center"/>
+                      </w:pPr>
+                      <w:r>
+                        <w:t>Fenetre maj des données</w:t>
+                      </w:r>
+                    </w:p>
+                  </w:txbxContent>
+                </v:textbox>
+              </v:rect>
+            </w:pict>
+          </mc:Fallback>
+        </mc:AlternateContent>
+      </w:r>
+      <w:r>
+        <w:rPr>
+          <w:noProof/>
+          <w:lang w:eastAsia="fr-FR"/>
+        </w:rPr>
+        <mc:AlternateContent>
+          <mc:Choice Requires="wps">
+            <w:drawing>
+              <wp:anchor distT="0" distB="0" distL="114300" distR="114300" simplePos="0" relativeHeight="251676672" behindDoc="0" locked="0" layoutInCell="1" allowOverlap="1" wp14:anchorId="36D29575" wp14:editId="47BC74BB">
+                <wp:simplePos x="0" y="0"/>
+                <wp:positionH relativeFrom="column">
+                  <wp:posOffset>3215005</wp:posOffset>
+                </wp:positionH>
+                <wp:positionV relativeFrom="paragraph">
+                  <wp:posOffset>1452880</wp:posOffset>
+                </wp:positionV>
+                <wp:extent cx="1457325" cy="981075"/>
+                <wp:effectExtent l="0" t="0" r="28575" b="28575"/>
+                <wp:wrapNone/>
+                <wp:docPr id="23" name="Rectangle 23"/>
+                <wp:cNvGraphicFramePr/>
+                <a:graphic xmlns:a="http://schemas.openxmlformats.org/drawingml/2006/main">
+                  <a:graphicData uri="http://schemas.microsoft.com/office/word/2010/wordprocessingShape">
+                    <wps:wsp>
+                      <wps:cNvSpPr/>
+                      <wps:spPr>
+                        <a:xfrm>
+                          <a:off x="0" y="0"/>
+                          <a:ext cx="1457325" cy="981075"/>
+                        </a:xfrm>
+                        <a:prstGeom prst="rect">
+                          <a:avLst/>
+                        </a:prstGeom>
+                      </wps:spPr>
+                      <wps:style>
+                        <a:lnRef idx="2">
+                          <a:schemeClr val="accent1">
+                            <a:shade val="50000"/>
+                          </a:schemeClr>
+                        </a:lnRef>
+                        <a:fillRef idx="1">
+                          <a:schemeClr val="accent1"/>
+                        </a:fillRef>
+                        <a:effectRef idx="0">
+                          <a:schemeClr val="accent1"/>
+                        </a:effectRef>
+                        <a:fontRef idx="minor">
+                          <a:schemeClr val="lt1"/>
+                        </a:fontRef>
+                      </wps:style>
+                      <wps:txbx>
+                        <w:txbxContent>
+                          <w:p>
+                            <w:pPr>
+                              <w:jc w:val="center"/>
+                            </w:pPr>
+                            <w:r>
+                              <w:t>Fenetre enregistrement par carte bancaire</w:t>
+                            </w:r>
+                          </w:p>
+                        </w:txbxContent>
+                      </wps:txbx>
+                      <wps:bodyPr rot="0" spcFirstLastPara="0" vertOverflow="overflow" horzOverflow="overflow" vert="horz" wrap="square" lIns="91440" tIns="45720" rIns="91440" bIns="45720" numCol="1" spcCol="0" rtlCol="0" fromWordArt="0" anchor="ctr" anchorCtr="0" forceAA="0" compatLnSpc="1">
+                        <a:prstTxWarp prst="textNoShape">
+                          <a:avLst/>
+                        </a:prstTxWarp>
+                        <a:noAutofit/>
+                      </wps:bodyPr>
+                    </wps:wsp>
+                  </a:graphicData>
+                </a:graphic>
+                <wp14:sizeRelH relativeFrom="margin">
+                  <wp14:pctWidth>0</wp14:pctWidth>
+                </wp14:sizeRelH>
+                <wp14:sizeRelV relativeFrom="margin">
+                  <wp14:pctHeight>0</wp14:pctHeight>
+                </wp14:sizeRelV>
+              </wp:anchor>
+            </w:drawing>
+          </mc:Choice>
+          <mc:Fallback>
+            <w:pict>
+              <v:rect id="Rectangle 23" o:spid="_x0000_s1042" style="position:absolute;margin-left:253.15pt;margin-top:114.4pt;width:114.75pt;height:77.25pt;z-index:251676672;visibility:visible;mso-wrap-style:square;mso-width-percent:0;mso-height-percent:0;mso-wrap-distance-left:9pt;mso-wrap-distance-top:0;mso-wrap-distance-right:9pt;mso-wrap-distance-bottom:0;mso-position-horizontal:absolute;mso-position-horizontal-relative:text;mso-position-vertical:absolute;mso-position-vertical-relative:text;mso-width-percent:0;mso-height-percent:0;mso-width-relative:margin;mso-height-relative:margin;v-text-anchor:middle" o:gfxdata="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" fillcolor="#4f81bd [3204]" strokecolor="#243f60 [1604]" strokeweight="2pt">
+                <v:textbox>
+                  <w:txbxContent>
+                    <w:p>
+                      <w:pPr>
+                        <w:jc w:val="center"/>
+                      </w:pPr>
+                      <w:r>
+                        <w:t>Fenetre enregistrement par carte bancaire</w:t>
+                      </w:r>
+                    </w:p>
+                  </w:txbxContent>
+                </v:textbox>
+              </v:rect>
+            </w:pict>
+          </mc:Fallback>
+        </mc:AlternateContent>
+      </w:r>
+      <w:r>
+        <w:rPr>
+          <w:noProof/>
+          <w:lang w:eastAsia="fr-FR"/>
+        </w:rPr>
+        <mc:AlternateContent>
+          <mc:Choice Requires="wps">
+            <w:drawing>
+              <wp:anchor distT="0" distB="0" distL="114300" distR="114300" simplePos="0" relativeHeight="251675648" behindDoc="0" locked="0" layoutInCell="1" allowOverlap="1" wp14:anchorId="23D711DC" wp14:editId="0CD4FC4B">
+                <wp:simplePos x="0" y="0"/>
+                <wp:positionH relativeFrom="column">
+                  <wp:posOffset>1338580</wp:posOffset>
+                </wp:positionH>
+                <wp:positionV relativeFrom="paragraph">
+                  <wp:posOffset>1452880</wp:posOffset>
+                </wp:positionV>
+                <wp:extent cx="1685925" cy="981075"/>
+                <wp:effectExtent l="0" t="0" r="28575" b="28575"/>
+                <wp:wrapNone/>
+                <wp:docPr id="22" name="Rectangle 22"/>
+                <wp:cNvGraphicFramePr/>
+                <a:graphic xmlns:a="http://schemas.openxmlformats.org/drawingml/2006/main">
+                  <a:graphicData uri="http://schemas.microsoft.com/office/word/2010/wordprocessingShape">
+                    <wps:wsp>
+                      <wps:cNvSpPr/>
+                      <wps:spPr>
+                        <a:xfrm>
+                          <a:off x="0" y="0"/>
+                          <a:ext cx="1685925" cy="981075"/>
+                        </a:xfrm>
+                        <a:prstGeom prst="rect">
+                          <a:avLst/>
+                        </a:prstGeom>
+                      </wps:spPr>
+                      <wps:style>
+                        <a:lnRef idx="2">
+                          <a:schemeClr val="accent1">
+                            <a:shade val="50000"/>
+                          </a:schemeClr>
+                        </a:lnRef>
+                        <a:fillRef idx="1">
+                          <a:schemeClr val="accent1"/>
+                        </a:fillRef>
+                        <a:effectRef idx="0">
+                          <a:schemeClr val="accent1"/>
+                        </a:effectRef>
+                        <a:fontRef idx="minor">
+                          <a:schemeClr val="lt1"/>
+                        </a:fontRef>
+                      </wps:style>
+                      <wps:txbx>
+                        <w:txbxContent>
+                          <w:p>
+                            <w:pPr>
+                              <w:jc w:val="center"/>
+                            </w:pPr>
+                            <w:r>
+                              <w:t>Fenetre acheter des billets</w:t>
+                            </w:r>
+                          </w:p>
+                        </w:txbxContent>
+                      </wps:txbx>
+                      <wps:bodyPr rot="0" spcFirstLastPara="0" vertOverflow="overflow" horzOverflow="overflow" vert="horz" wrap="square" lIns="91440" tIns="45720" rIns="91440" bIns="45720" numCol="1" spcCol="0" rtlCol="0" fromWordArt="0" anchor="ctr" anchorCtr="0" forceAA="0" compatLnSpc="1">
+                        <a:prstTxWarp prst="textNoShape">
+                          <a:avLst/>
+                        </a:prstTxWarp>
+                        <a:noAutofit/>
+                      </wps:bodyPr>
+                    </wps:wsp>
+                  </a:graphicData>
+                </a:graphic>
+                <wp14:sizeRelH relativeFrom="margin">
+                  <wp14:pctWidth>0</wp14:pctWidth>
+                </wp14:sizeRelH>
+                <wp14:sizeRelV relativeFrom="margin">
+                  <wp14:pctHeight>0</wp14:pctHeight>
+                </wp14:sizeRelV>
+              </wp:anchor>
+            </w:drawing>
+          </mc:Choice>
+          <mc:Fallback>
+            <w:pict>
+              <v:rect id="Rectangle 22" o:spid="_x0000_s1043" style="position:absolute;margin-left:105.4pt;margin-top:114.4pt;width:132.75pt;height:77.25pt;z-index:251675648;visibility:visible;mso-wrap-style:square;mso-width-percent:0;mso-height-percent:0;mso-wrap-distance-left:9pt;mso-wrap-distance-top:0;mso-wrap-distance-right:9pt;mso-wrap-distance-bottom:0;mso-position-horizontal:absolute;mso-position-horizontal-relative:text;mso-position-vertical:absolute;mso-position-vertical-relative:text;mso-width-percent:0;mso-height-percent:0;mso-width-relative:margin;mso-height-relative:margin;v-text-anchor:middle" o:gfxdata="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" fillcolor="#4f81bd [3204]" strokecolor="#243f60 [1604]" strokeweight="2pt">
+                <v:textbox>
+                  <w:txbxContent>
+                    <w:p>
+                      <w:pPr>
+                        <w:jc w:val="center"/>
+                      </w:pPr>
+                      <w:r>
+                        <w:t>Fenetre acheter des billets</w:t>
+                      </w:r>
+                    </w:p>
+                  </w:txbxContent>
+                </v:textbox>
+              </v:rect>
+            </w:pict>
+          </mc:Fallback>
+        </mc:AlternateContent>
+      </w:r>
+      <w:r>
+        <w:rPr>
+          <w:noProof/>
+          <w:lang w:eastAsia="fr-FR"/>
+        </w:rPr>
+        <mc:AlternateContent>
+          <mc:Choice Requires="wps">
+            <w:drawing>
+              <wp:anchor distT="0" distB="0" distL="114300" distR="114300" simplePos="0" relativeHeight="251673600" behindDoc="0" locked="0" layoutInCell="1" allowOverlap="1" wp14:anchorId="61DF74C7" wp14:editId="548FE496">
+                <wp:simplePos x="0" y="0"/>
+                <wp:positionH relativeFrom="column">
+                  <wp:posOffset>-556895</wp:posOffset>
+                </wp:positionH>
+                <wp:positionV relativeFrom="paragraph">
+                  <wp:posOffset>1452880</wp:posOffset>
+                </wp:positionV>
+                <wp:extent cx="1695450" cy="981075"/>
+                <wp:effectExtent l="0" t="0" r="19050" b="28575"/>
+                <wp:wrapNone/>
+                <wp:docPr id="20" name="Rectangle 20"/>
+                <wp:cNvGraphicFramePr/>
+                <a:graphic xmlns:a="http://schemas.openxmlformats.org/drawingml/2006/main">
+                  <a:graphicData uri="http://schemas.microsoft.com/office/word/2010/wordprocessingShape">
+                    <wps:wsp>
+                      <wps:cNvSpPr/>
+                      <wps:spPr>
+                        <a:xfrm>
+                          <a:off x="0" y="0"/>
+                          <a:ext cx="1695450" cy="981075"/>
+                        </a:xfrm>
+                        <a:prstGeom prst="rect">
+                          <a:avLst/>
+                        </a:prstGeom>
+                      </wps:spPr>
+                      <wps:style>
+                        <a:lnRef idx="2">
+                          <a:schemeClr val="accent1">
+                            <a:shade val="50000"/>
+                          </a:schemeClr>
+                        </a:lnRef>
+                        <a:fillRef idx="1">
+                          <a:schemeClr val="accent1"/>
+                        </a:fillRef>
+                        <a:effectRef idx="0">
+                          <a:schemeClr val="accent1"/>
+                        </a:effectRef>
+                        <a:fontRef idx="minor">
+                          <a:schemeClr val="lt1"/>
+                        </a:fontRef>
+                      </wps:style>
+                      <wps:txbx>
+                        <w:txbxContent>
+                          <w:p>
+                            <w:pPr>
+                              <w:jc w:val="center"/>
+                            </w:pPr>
+                            <w:r>
+                              <w:t>Fenetre consultation des horaires</w:t>
+                            </w:r>
+                          </w:p>
+                        </w:txbxContent>
+                      </wps:txbx>
+                      <wps:bodyPr rot="0" spcFirstLastPara="0" vertOverflow="overflow" horzOverflow="overflow" vert="horz" wrap="square" lIns="91440" tIns="45720" rIns="91440" bIns="45720" numCol="1" spcCol="0" rtlCol="0" fromWordArt="0" anchor="ctr" anchorCtr="0" forceAA="0" compatLnSpc="1">
+                        <a:prstTxWarp prst="textNoShape">
+                          <a:avLst/>
+                        </a:prstTxWarp>
+                        <a:noAutofit/>
+                      </wps:bodyPr>
+                    </wps:wsp>
+                  </a:graphicData>
+                </a:graphic>
+                <wp14:sizeRelH relativeFrom="margin">
+                  <wp14:pctWidth>0</wp14:pctWidth>
+                </wp14:sizeRelH>
+                <wp14:sizeRelV relativeFrom="margin">
+                  <wp14:pctHeight>0</wp14:pctHeight>
+                </wp14:sizeRelV>
+              </wp:anchor>
+            </w:drawing>
+          </mc:Choice>
+          <mc:Fallback>
+            <w:pict>
+              <v:rect id="Rectangle 20" o:spid="_x0000_s1044" style="position:absolute;margin-left:-43.85pt;margin-top:114.4pt;width:133.5pt;height:77.25pt;z-index:251673600;visibility:visible;mso-wrap-style:square;mso-width-percent:0;mso-height-percent:0;mso-wrap-distance-left:9pt;mso-wrap-distance-top:0;mso-wrap-distance-right:9pt;mso-wrap-distance-bottom:0;mso-position-horizontal:absolute;mso-position-horizontal-relative:text;mso-position-vertical:absolute;mso-position-vertical-relative:text;mso-width-percent:0;mso-height-percent:0;mso-width-relative:margin;mso-height-relative:margin;v-text-anchor:middle" o:gfxdata="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" fillcolor="#4f81bd [3204]" strokecolor="#243f60 [1604]" strokeweight="2pt">
+                <v:textbox>
+                  <w:txbxContent>
+                    <w:p>
+                      <w:pPr>
+                        <w:jc w:val="center"/>
+                      </w:pPr>
+                      <w:r>
+                        <w:t>Fenetre consultation des horaires</w:t>
+                      </w:r>
+                    </w:p>
+                  </w:txbxContent>
+                </v:textbox>
+              </v:rect>
+            </w:pict>
+          </mc:Fallback>
+        </mc:AlternateContent>
+      </w:r>
+      <w:r>
+        <w:rPr>
+          <w:noProof/>
+          <w:lang w:eastAsia="fr-FR"/>
+        </w:rPr>
+        <mc:AlternateContent>
+          <mc:Choice Requires="wps">
+            <w:drawing>
+              <wp:anchor distT="0" distB="0" distL="114300" distR="114300" simplePos="0" relativeHeight="251674624" behindDoc="0" locked="0" layoutInCell="1" allowOverlap="1" wp14:anchorId="2F4136B8" wp14:editId="73DCFDB8">
+                <wp:simplePos x="0" y="0"/>
+                <wp:positionH relativeFrom="column">
+                  <wp:posOffset>2081530</wp:posOffset>
+                </wp:positionH>
+                <wp:positionV relativeFrom="paragraph">
+                  <wp:posOffset>-509270</wp:posOffset>
+                </wp:positionV>
+                <wp:extent cx="2105025" cy="1381125"/>
+                <wp:effectExtent l="0" t="0" r="28575" b="28575"/>
+                <wp:wrapNone/>
+                <wp:docPr id="21" name="Rectangle 21"/>
+                <wp:cNvGraphicFramePr/>
+                <a:graphic xmlns:a="http://schemas.openxmlformats.org/drawingml/2006/main">
+                  <a:graphicData uri="http://schemas.microsoft.com/office/word/2010/wordprocessingShape">
+                    <wps:wsp>
+                      <wps:cNvSpPr/>
+                      <wps:spPr>
+                        <a:xfrm>
+                          <a:off x="0" y="0"/>
+                          <a:ext cx="2105025" cy="1381125"/>
+                        </a:xfrm>
+                        <a:prstGeom prst="rect">
+                          <a:avLst/>
+                        </a:prstGeom>
+                      </wps:spPr>
+                      <wps:style>
+                        <a:lnRef idx="2">
+                          <a:schemeClr val="accent1">
+                            <a:shade val="50000"/>
+                          </a:schemeClr>
+                        </a:lnRef>
+                        <a:fillRef idx="1">
+                          <a:schemeClr val="accent1"/>
+                        </a:fillRef>
+                        <a:effectRef idx="0">
+                          <a:schemeClr val="accent1"/>
+                        </a:effectRef>
+                        <a:fontRef idx="minor">
+                          <a:schemeClr val="lt1"/>
+                        </a:fontRef>
+                      </wps:style>
+                      <wps:txbx>
+                        <w:txbxContent>
+                          <w:p>
+                            <w:pPr>
+                              <w:jc w:val="center"/>
+                            </w:pPr>
+                            <w:r>
+                              <w:t>Fenetre principale :</w:t>
+                            </w:r>
+                            <w:r>
+                              <w:br/>
+                              <w:t>Menu de navigation</w:t>
+                            </w:r>
+                          </w:p>
+                        </w:txbxContent>
+                      </wps:txbx>
+                      <wps:bodyPr rot="0" spcFirstLastPara="0" vertOverflow="overflow" horzOverflow="overflow" vert="horz" wrap="square" lIns="91440" tIns="45720" rIns="91440" bIns="45720" numCol="1" spcCol="0" rtlCol="0" fromWordArt="0" anchor="ctr" anchorCtr="0" forceAA="0" compatLnSpc="1">
+                        <a:prstTxWarp prst="textNoShape">
+                          <a:avLst/>
+                        </a:prstTxWarp>
+                        <a:noAutofit/>
+                      </wps:bodyPr>
+                    </wps:wsp>
+                  </a:graphicData>
+                </a:graphic>
+              </wp:anchor>
+            </w:drawing>
+          </mc:Choice>
+          <mc:Fallback>
+            <w:pict>
+              <v:rect id="Rectangle 21" o:spid="_x0000_s1045" style="position:absolute;margin-left:163.9pt;margin-top:-40.1pt;width:165.75pt;height:108.75pt;z-index:251674624;visibility:visible;mso-wrap-style:square;mso-wrap-distance-left:9pt;mso-wrap-distance-top:0;mso-wrap-distance-right:9pt;mso-wrap-distance-bottom:0;mso-position-horizontal:absolute;mso-position-horizontal-relative:text;mso-position-vertical:absolute;mso-position-vertical-relative:text;v-text-anchor:middle" o:gfxdata="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" fillcolor="#4f81bd [3204]" strokecolor="#243f60 [1604]" strokeweight="2pt">
+                <v:textbox>
+                  <w:txbxContent>
+                    <w:p>
+                      <w:pPr>
+                        <w:jc w:val="center"/>
+                      </w:pPr>
+                      <w:r>
+                        <w:t>Fenetre principale :</w:t>
+                      </w:r>
+                      <w:r>
+                        <w:br/>
+                        <w:t>Menu de navigation</w:t>
+                      </w:r>
+                    </w:p>
+                  </w:txbxContent>
+                </v:textbox>
+              </v:rect>
+            </w:pict>
+          </mc:Fallback>
+        </mc:AlternateContent>
+      </w:r>
+      <w:r>
+        <w:t xml:space="preserve">-&gt; Charte graphique : </w:t>
+      </w:r>
+      <w:r>
+        <w:t>Titre de l’application</w:t>
+      </w:r>
+      <w:r>
+        <w:t>, couleur des fenêtres</w:t>
+      </w:r>
+      <w:r>
+        <w:t>, police des caractères.</w:t>
+      </w:r>
+      <w:r>
+        <w:br/>
+        <w:t xml:space="preserve">-&gt; Aide à la saisie : </w:t>
+      </w:r>
+      <w:r>
+        <w:br/>
+        <w:t xml:space="preserve">    Ajout de masques de saisie</w:t>
+      </w:r>
       <w:bookmarkStart w:id="0" w:name="_GoBack"/>
       <w:bookmarkEnd w:id="0"/>
+      <w:r>
+        <w:br/>
+      </w:r>
     </w:p>
     <w:sectPr>
       <w:pgSz w:w="11906" w:h="16838"/>
@@ -1675,7 +3366,7 @@
   <w:abstractNum w:abstractNumId="0">
     <w:nsid w:val="490A5813"/>
     <w:multiLevelType w:val="hybridMultilevel"/>
-    <w:tmpl w:val="3D74F00A"/>
+    <w:tmpl w:val="A1609204"/>
     <w:lvl w:ilvl="0" w:tplc="040C0001">
       <w:start w:val="1"/>
       <w:numFmt w:val="bullet"/>
@@ -1688,7 +3379,7 @@
         <w:rFonts w:ascii="Symbol" w:hAnsi="Symbol" w:hint="default"/>
       </w:rPr>
     </w:lvl>
-    <w:lvl w:ilvl="1" w:tplc="040C0003" w:tentative="1">
+    <w:lvl w:ilvl="1" w:tplc="040C0003">
       <w:start w:val="1"/>
       <w:numFmt w:val="bullet"/>
       <w:lvlText w:val="o"/>

</xml_diff>